<commit_message>
Upate title of monograph add Four Switch 06.03.25
</commit_message>
<xml_diff>
--- a/01 - Requirements/Hardware Requirements/DC-DC_Buck_Boost_Requirements.docx
+++ b/01 - Requirements/Hardware Requirements/DC-DC_Buck_Boost_Requirements.docx
@@ -112,7 +112,13 @@
       </w:r>
       <w:r>
         <w:br/>
-        <w:t>- **Efficiency:** &gt;= 90% under nominal conditions</w:t>
+        <w:t>- **Efficiency:** &gt;= 9</w:t>
+      </w:r>
+      <w:r>
+        <w:t>7</w:t>
+      </w:r>
+      <w:r>
+        <w:t>% under nominal conditions</w:t>
       </w:r>
       <w:r>
         <w:br/>
@@ -144,10 +150,7 @@
         <w:t>- **Protections:** Overcurrent, overvoltage, short-circuit, and overtemperature</w:t>
       </w:r>
       <w:r>
-        <w:t xml:space="preserve"> </w:t>
-      </w:r>
-      <w:r>
-        <w:t>(to be defined in the future)</w:t>
+        <w:t xml:space="preserve"> (to be defined in the future)</w:t>
       </w:r>
     </w:p>
     <w:p>

</xml_diff>